<commit_message>
report:: add 2 bus
</commit_message>
<xml_diff>
--- a/report/LAB8/lab8_05.docx
+++ b/report/LAB8/lab8_05.docx
@@ -13164,6 +13164,1560 @@
     </w:p>
     <w:p>
       <w:pPr>
+        <w:rPr>
+          <w:rFonts w:ascii="Times New Roman" w:eastAsia="黑体" w:hAnsi="Times New Roman"/>
+          <w:color w:val="auto"/>
+          <w:sz w:val="24"/>
+        </w:rPr>
+      </w:pPr>
+      <w:r>
+        <w:rPr>
+          <w:rFonts w:ascii="Times New Roman" w:eastAsia="黑体" w:hAnsi="Times New Roman"/>
+          <w:color w:val="auto"/>
+          <w:sz w:val="24"/>
+        </w:rPr>
+        <w:t>4</w:t>
+      </w:r>
+      <w:r>
+        <w:rPr>
+          <w:rFonts w:ascii="Times New Roman" w:eastAsia="黑体" w:hAnsi="Times New Roman" w:hint="eastAsia"/>
+          <w:color w:val="auto"/>
+          <w:sz w:val="24"/>
+        </w:rPr>
+        <w:t>、错误</w:t>
+      </w:r>
+      <w:r>
+        <w:rPr>
+          <w:rFonts w:ascii="Times New Roman" w:eastAsia="黑体" w:hAnsi="Times New Roman"/>
+          <w:color w:val="auto"/>
+          <w:sz w:val="24"/>
+        </w:rPr>
+        <w:t>4</w:t>
+      </w:r>
+      <w:r>
+        <w:rPr>
+          <w:rFonts w:ascii="Times New Roman" w:eastAsia="黑体" w:hAnsi="Times New Roman" w:hint="eastAsia"/>
+          <w:color w:val="auto"/>
+          <w:sz w:val="24"/>
+        </w:rPr>
+        <w:t>：</w:t>
+      </w:r>
+      <w:r>
+        <w:rPr>
+          <w:rFonts w:ascii="Times New Roman" w:eastAsia="黑体" w:hAnsi="Times New Roman" w:hint="eastAsia"/>
+          <w:color w:val="auto"/>
+          <w:sz w:val="24"/>
+        </w:rPr>
+        <w:t>地址错异常中</w:t>
+      </w:r>
+      <w:r>
+        <w:rPr>
+          <w:rFonts w:ascii="Times New Roman" w:eastAsia="黑体" w:hAnsi="Times New Roman" w:hint="eastAsia"/>
+          <w:color w:val="auto"/>
+          <w:sz w:val="24"/>
+        </w:rPr>
+        <w:t>BADV</w:t>
+      </w:r>
+      <w:r>
+        <w:rPr>
+          <w:rFonts w:ascii="Times New Roman" w:eastAsia="黑体" w:hAnsi="Times New Roman" w:hint="eastAsia"/>
+          <w:color w:val="auto"/>
+          <w:sz w:val="24"/>
+        </w:rPr>
+        <w:t>寄存器出错</w:t>
+      </w:r>
+    </w:p>
+    <w:p>
+      <w:pPr>
+        <w:rPr>
+          <w:rFonts w:ascii="Times New Roman" w:eastAsia="黑体" w:hAnsi="Times New Roman"/>
+          <w:color w:val="auto"/>
+        </w:rPr>
+      </w:pPr>
+      <w:r>
+        <w:rPr>
+          <w:rFonts w:ascii="Times New Roman" w:eastAsia="黑体" w:hAnsi="Times New Roman" w:hint="eastAsia"/>
+          <w:color w:val="auto"/>
+        </w:rPr>
+        <w:t>（</w:t>
+      </w:r>
+      <w:r>
+        <w:rPr>
+          <w:rFonts w:ascii="Times New Roman" w:eastAsia="黑体" w:hAnsi="Times New Roman" w:hint="eastAsia"/>
+          <w:color w:val="auto"/>
+        </w:rPr>
+        <w:t>1</w:t>
+      </w:r>
+      <w:r>
+        <w:rPr>
+          <w:rFonts w:ascii="Times New Roman" w:eastAsia="黑体" w:hAnsi="Times New Roman" w:hint="eastAsia"/>
+          <w:color w:val="auto"/>
+        </w:rPr>
+        <w:t>）错误现象</w:t>
+      </w:r>
+    </w:p>
+    <w:p>
+      <w:pPr>
+        <w:spacing w:line="360" w:lineRule="auto"/>
+        <w:ind w:firstLineChars="200" w:firstLine="420"/>
+        <w:rPr>
+          <w:rFonts w:ascii="Times New Roman" w:eastAsia="宋体" w:hAnsi="Times New Roman"/>
+          <w:color w:val="auto"/>
+        </w:rPr>
+      </w:pPr>
+      <w:r>
+        <w:rPr>
+          <w:rFonts w:ascii="Times New Roman" w:eastAsia="宋体" w:hAnsi="Times New Roman" w:hint="eastAsia"/>
+          <w:color w:val="auto"/>
+        </w:rPr>
+        <w:t>在异常处理指令中</w:t>
+      </w:r>
+      <w:r>
+        <w:rPr>
+          <w:rFonts w:ascii="Times New Roman" w:eastAsia="宋体" w:hAnsi="Times New Roman" w:hint="eastAsia"/>
+          <w:color w:val="auto"/>
+        </w:rPr>
+        <w:t>BADV</w:t>
+      </w:r>
+      <w:r>
+        <w:rPr>
+          <w:rFonts w:ascii="Times New Roman" w:eastAsia="宋体" w:hAnsi="Times New Roman" w:hint="eastAsia"/>
+          <w:color w:val="auto"/>
+        </w:rPr>
+        <w:t>出错</w:t>
+      </w:r>
+      <w:r>
+        <w:rPr>
+          <w:rFonts w:ascii="Times New Roman" w:eastAsia="宋体" w:hAnsi="Times New Roman" w:hint="eastAsia"/>
+          <w:color w:val="auto"/>
+        </w:rPr>
+        <w:t>:</w:t>
+      </w:r>
+    </w:p>
+    <w:p>
+      <w:pPr>
+        <w:spacing w:line="360" w:lineRule="auto"/>
+        <w:ind w:firstLineChars="200" w:firstLine="420"/>
+        <w:rPr>
+          <w:rFonts w:ascii="Times New Roman" w:eastAsia="宋体" w:hAnsi="Times New Roman"/>
+          <w:color w:val="auto"/>
+        </w:rPr>
+      </w:pPr>
+      <w:r>
+        <w:rPr>
+          <w:rFonts w:ascii="Times New Roman" w:eastAsia="宋体" w:hAnsi="Times New Roman" w:hint="eastAsia"/>
+          <w:color w:val="auto"/>
+        </w:rPr>
+        <w:t>出错</w:t>
+      </w:r>
+      <w:r>
+        <w:rPr>
+          <w:rFonts w:ascii="Times New Roman" w:eastAsia="宋体" w:hAnsi="Times New Roman" w:hint="eastAsia"/>
+          <w:color w:val="auto"/>
+        </w:rPr>
+        <w:t>PC</w:t>
+      </w:r>
+      <w:r>
+        <w:rPr>
+          <w:rFonts w:ascii="Times New Roman" w:eastAsia="宋体" w:hAnsi="Times New Roman"/>
+          <w:color w:val="auto"/>
+        </w:rPr>
+        <w:t>: 0</w:t>
+      </w:r>
+      <w:r>
+        <w:rPr>
+          <w:rFonts w:ascii="Times New Roman" w:eastAsia="宋体" w:hAnsi="Times New Roman" w:hint="eastAsia"/>
+          <w:color w:val="auto"/>
+        </w:rPr>
+        <w:t>x</w:t>
+      </w:r>
+      <w:r>
+        <w:rPr>
+          <w:rFonts w:ascii="Times New Roman" w:eastAsia="宋体" w:hAnsi="Times New Roman"/>
+          <w:color w:val="auto"/>
+        </w:rPr>
+        <w:t>1c0084f8, ref:0x401fe000, mycpu: 0xffffffff</w:t>
+      </w:r>
+    </w:p>
+    <w:p>
+      <w:pPr>
+        <w:rPr>
+          <w:rFonts w:ascii="Times New Roman" w:eastAsia="黑体" w:hAnsi="Times New Roman"/>
+        </w:rPr>
+      </w:pPr>
+      <w:r>
+        <w:rPr>
+          <w:rFonts w:ascii="Times New Roman" w:eastAsia="黑体" w:hAnsi="Times New Roman" w:hint="eastAsia"/>
+        </w:rPr>
+        <w:t>（</w:t>
+      </w:r>
+      <w:r>
+        <w:rPr>
+          <w:rFonts w:ascii="Times New Roman" w:eastAsia="黑体" w:hAnsi="Times New Roman" w:hint="eastAsia"/>
+        </w:rPr>
+        <w:t>2</w:t>
+      </w:r>
+      <w:r>
+        <w:rPr>
+          <w:rFonts w:ascii="Times New Roman" w:eastAsia="黑体" w:hAnsi="Times New Roman" w:hint="eastAsia"/>
+        </w:rPr>
+        <w:t>）分析定位过程</w:t>
+      </w:r>
+    </w:p>
+    <w:p>
+      <w:pPr>
+        <w:spacing w:afterLines="50" w:after="156"/>
+        <w:ind w:firstLine="420"/>
+        <w:rPr>
+          <w:rFonts w:ascii="Times New Roman" w:eastAsia="宋体" w:hAnsi="Times New Roman"/>
+          <w:color w:val="auto"/>
+        </w:rPr>
+      </w:pPr>
+      <w:r>
+        <w:rPr>
+          <w:rFonts w:ascii="Times New Roman" w:eastAsia="宋体" w:hAnsi="Times New Roman" w:hint="eastAsia"/>
+          <w:color w:val="auto"/>
+        </w:rPr>
+        <w:t>查询指令得知为</w:t>
+      </w:r>
+      <w:r>
+        <w:rPr>
+          <w:rFonts w:ascii="Times New Roman" w:eastAsia="宋体" w:hAnsi="Times New Roman" w:hint="eastAsia"/>
+          <w:color w:val="auto"/>
+        </w:rPr>
+        <w:t>csrrd</w:t>
+      </w:r>
+      <w:r>
+        <w:rPr>
+          <w:rFonts w:ascii="Times New Roman" w:eastAsia="宋体" w:hAnsi="Times New Roman"/>
+          <w:color w:val="auto"/>
+        </w:rPr>
+        <w:t xml:space="preserve"> $</w:t>
+      </w:r>
+      <w:r>
+        <w:rPr>
+          <w:rFonts w:ascii="Times New Roman" w:eastAsia="宋体" w:hAnsi="Times New Roman" w:hint="eastAsia"/>
+          <w:color w:val="auto"/>
+        </w:rPr>
+        <w:t>r</w:t>
+      </w:r>
+      <w:r>
+        <w:rPr>
+          <w:rFonts w:ascii="Times New Roman" w:eastAsia="宋体" w:hAnsi="Times New Roman"/>
+          <w:color w:val="auto"/>
+        </w:rPr>
+        <w:t>12, 0x7</w:t>
+      </w:r>
+    </w:p>
+    <w:p>
+      <w:pPr>
+        <w:spacing w:afterLines="50" w:after="156"/>
+        <w:ind w:firstLine="420"/>
+        <w:rPr>
+          <w:rFonts w:ascii="Times New Roman" w:eastAsia="黑体" w:hAnsi="Times New Roman"/>
+          <w:color w:val="auto"/>
+        </w:rPr>
+      </w:pPr>
+      <w:r>
+        <w:rPr>
+          <w:rFonts w:ascii="Times New Roman" w:eastAsia="宋体" w:hAnsi="Times New Roman" w:hint="eastAsia"/>
+          <w:color w:val="auto"/>
+        </w:rPr>
+        <w:lastRenderedPageBreak/>
+        <w:t>这是一个读</w:t>
+      </w:r>
+      <w:r>
+        <w:rPr>
+          <w:rFonts w:ascii="Times New Roman" w:eastAsia="宋体" w:hAnsi="Times New Roman" w:hint="eastAsia"/>
+          <w:color w:val="auto"/>
+        </w:rPr>
+        <w:t>BADV</w:t>
+      </w:r>
+      <w:r>
+        <w:rPr>
+          <w:rFonts w:ascii="Times New Roman" w:eastAsia="宋体" w:hAnsi="Times New Roman" w:hint="eastAsia"/>
+          <w:color w:val="auto"/>
+        </w:rPr>
+        <w:t>寄存器的指令</w:t>
+      </w:r>
+      <w:r>
+        <w:rPr>
+          <w:rFonts w:ascii="Times New Roman" w:eastAsia="宋体" w:hAnsi="Times New Roman" w:hint="eastAsia"/>
+          <w:color w:val="auto"/>
+        </w:rPr>
+        <w:t>,</w:t>
+      </w:r>
+      <w:r>
+        <w:rPr>
+          <w:rFonts w:ascii="Times New Roman" w:eastAsia="宋体" w:hAnsi="Times New Roman"/>
+          <w:color w:val="auto"/>
+        </w:rPr>
+        <w:t xml:space="preserve"> </w:t>
+      </w:r>
+      <w:r>
+        <w:rPr>
+          <w:rFonts w:ascii="Times New Roman" w:eastAsia="宋体" w:hAnsi="Times New Roman" w:hint="eastAsia"/>
+          <w:color w:val="auto"/>
+        </w:rPr>
+        <w:t>那么第一个反映就是</w:t>
+      </w:r>
+      <w:r>
+        <w:rPr>
+          <w:rFonts w:ascii="Times New Roman" w:eastAsia="宋体" w:hAnsi="Times New Roman" w:hint="eastAsia"/>
+          <w:color w:val="auto"/>
+        </w:rPr>
+        <w:t>vaddr</w:t>
+      </w:r>
+      <w:r>
+        <w:rPr>
+          <w:rFonts w:ascii="Times New Roman" w:eastAsia="宋体" w:hAnsi="Times New Roman" w:hint="eastAsia"/>
+          <w:color w:val="auto"/>
+        </w:rPr>
+        <w:t>不对</w:t>
+      </w:r>
+      <w:r>
+        <w:rPr>
+          <w:rFonts w:ascii="Times New Roman" w:eastAsia="宋体" w:hAnsi="Times New Roman"/>
+          <w:color w:val="auto"/>
+        </w:rPr>
+        <w:t>.</w:t>
+      </w:r>
+      <w:r>
+        <w:rPr>
+          <w:rFonts w:ascii="Times New Roman" w:eastAsia="宋体" w:hAnsi="Times New Roman"/>
+          <w:color w:val="auto"/>
+        </w:rPr>
+        <w:t xml:space="preserve"> </w:t>
+      </w:r>
+      <w:r>
+        <w:rPr>
+          <w:rFonts w:ascii="Times New Roman" w:eastAsia="宋体" w:hAnsi="Times New Roman" w:hint="eastAsia"/>
+          <w:color w:val="auto"/>
+        </w:rPr>
+        <w:t>于是开始查询相关逻辑线路</w:t>
+      </w:r>
+      <w:r>
+        <w:rPr>
+          <w:rFonts w:ascii="Times New Roman" w:eastAsia="宋体" w:hAnsi="Times New Roman" w:hint="eastAsia"/>
+          <w:color w:val="auto"/>
+        </w:rPr>
+        <w:t>.</w:t>
+      </w:r>
+    </w:p>
+    <w:p>
+      <w:pPr>
+        <w:rPr>
+          <w:rFonts w:ascii="Times New Roman" w:eastAsia="黑体" w:hAnsi="Times New Roman"/>
+          <w:color w:val="auto"/>
+        </w:rPr>
+      </w:pPr>
+      <w:r>
+        <w:rPr>
+          <w:rFonts w:ascii="Times New Roman" w:eastAsia="黑体" w:hAnsi="Times New Roman" w:hint="eastAsia"/>
+          <w:color w:val="auto"/>
+        </w:rPr>
+        <w:t>（</w:t>
+      </w:r>
+      <w:r>
+        <w:rPr>
+          <w:rFonts w:ascii="Times New Roman" w:eastAsia="黑体" w:hAnsi="Times New Roman" w:hint="eastAsia"/>
+          <w:color w:val="auto"/>
+        </w:rPr>
+        <w:t>3</w:t>
+      </w:r>
+      <w:r>
+        <w:rPr>
+          <w:rFonts w:ascii="Times New Roman" w:eastAsia="黑体" w:hAnsi="Times New Roman" w:hint="eastAsia"/>
+          <w:color w:val="auto"/>
+        </w:rPr>
+        <w:t>）错误原因</w:t>
+      </w:r>
+    </w:p>
+    <w:p>
+      <w:pPr>
+        <w:spacing w:line="360" w:lineRule="auto"/>
+        <w:ind w:firstLineChars="200" w:firstLine="420"/>
+      </w:pPr>
+      <w:r>
+        <w:rPr>
+          <w:rFonts w:hint="eastAsia"/>
+        </w:rPr>
+        <w:t>在原来的逻辑中</w:t>
+      </w:r>
+      <w:r>
+        <w:rPr>
+          <w:rFonts w:hint="eastAsia"/>
+        </w:rPr>
+        <w:t>,</w:t>
+      </w:r>
+      <w:r>
+        <w:t xml:space="preserve"> </w:t>
+      </w:r>
+      <w:r>
+        <w:rPr>
+          <w:rFonts w:hint="eastAsia"/>
+        </w:rPr>
+        <w:t>ms</w:t>
+      </w:r>
+      <w:r>
+        <w:t>_</w:t>
+      </w:r>
+      <w:r>
+        <w:rPr>
+          <w:rFonts w:hint="eastAsia"/>
+        </w:rPr>
+        <w:t>alu_result</w:t>
+      </w:r>
+      <w:r>
+        <w:rPr>
+          <w:rFonts w:hint="eastAsia"/>
+        </w:rPr>
+        <w:t>是直接连到</w:t>
+      </w:r>
+      <w:r>
+        <w:rPr>
+          <w:rFonts w:hint="eastAsia"/>
+        </w:rPr>
+        <w:t>ms</w:t>
+      </w:r>
+      <w:r>
+        <w:t>_</w:t>
+      </w:r>
+      <w:r>
+        <w:rPr>
+          <w:rFonts w:hint="eastAsia"/>
+        </w:rPr>
+        <w:t>vaddr</w:t>
+      </w:r>
+      <w:r>
+        <w:rPr>
+          <w:rFonts w:hint="eastAsia"/>
+        </w:rPr>
+        <w:t>上了</w:t>
+      </w:r>
+      <w:r>
+        <w:rPr>
+          <w:rFonts w:hint="eastAsia"/>
+        </w:rPr>
+        <w:t>,</w:t>
+      </w:r>
+      <w:r>
+        <w:t xml:space="preserve"> </w:t>
+      </w:r>
+      <w:r>
+        <w:rPr>
+          <w:rFonts w:hint="eastAsia"/>
+        </w:rPr>
+        <w:t>这也是之前没有出现过指令错的情况造成的后果</w:t>
+      </w:r>
+      <w:r>
+        <w:rPr>
+          <w:rFonts w:hint="eastAsia"/>
+        </w:rPr>
+        <w:t>:</w:t>
+      </w:r>
+    </w:p>
+    <w:p>
+      <w:pPr>
+        <w:spacing w:line="360" w:lineRule="auto"/>
+        <w:jc w:val="center"/>
+      </w:pPr>
+      <w:r>
+        <w:rPr>
+          <w:noProof/>
+        </w:rPr>
+        <w:drawing>
+          <wp:inline distT="0" distB="0" distL="0" distR="0" wp14:anchorId="6275BBCD" wp14:editId="390C7FBB">
+            <wp:extent cx="6645910" cy="661670"/>
+            <wp:effectExtent l="0" t="0" r="2540" b="5080"/>
+            <wp:docPr id="9" name="图片 9"/>
+            <wp:cNvGraphicFramePr>
+              <a:graphicFrameLocks xmlns:a="http://schemas.openxmlformats.org/drawingml/2006/main" noChangeAspect="1"/>
+            </wp:cNvGraphicFramePr>
+            <a:graphic xmlns:a="http://schemas.openxmlformats.org/drawingml/2006/main">
+              <a:graphicData uri="http://schemas.openxmlformats.org/drawingml/2006/picture">
+                <pic:pic xmlns:pic="http://schemas.openxmlformats.org/drawingml/2006/picture">
+                  <pic:nvPicPr>
+                    <pic:cNvPr id="1" name=""/>
+                    <pic:cNvPicPr/>
+                  </pic:nvPicPr>
+                  <pic:blipFill>
+                    <a:blip r:embed="rId26"/>
+                    <a:stretch>
+                      <a:fillRect/>
+                    </a:stretch>
+                  </pic:blipFill>
+                  <pic:spPr>
+                    <a:xfrm>
+                      <a:off x="0" y="0"/>
+                      <a:ext cx="6645910" cy="661670"/>
+                    </a:xfrm>
+                    <a:prstGeom prst="rect">
+                      <a:avLst/>
+                    </a:prstGeom>
+                  </pic:spPr>
+                </pic:pic>
+              </a:graphicData>
+            </a:graphic>
+          </wp:inline>
+        </w:drawing>
+      </w:r>
+    </w:p>
+    <w:p>
+      <w:pPr>
+        <w:spacing w:afterLines="50" w:after="156"/>
+        <w:jc w:val="center"/>
+        <w:rPr>
+          <w:rFonts w:ascii="Times New Roman" w:eastAsia="宋体" w:hAnsi="Times New Roman"/>
+          <w:color w:val="000000" w:themeColor="text1"/>
+          <w:sz w:val="18"/>
+          <w:szCs w:val="18"/>
+        </w:rPr>
+      </w:pPr>
+      <w:r>
+        <w:rPr>
+          <w:rFonts w:ascii="Times New Roman" w:eastAsia="宋体" w:hAnsi="Times New Roman" w:hint="eastAsia"/>
+          <w:color w:val="000000" w:themeColor="text1"/>
+          <w:sz w:val="18"/>
+          <w:szCs w:val="18"/>
+        </w:rPr>
+        <w:t>图</w:t>
+      </w:r>
+      <w:r>
+        <w:rPr>
+          <w:rFonts w:ascii="Times New Roman" w:eastAsia="宋体" w:hAnsi="Times New Roman" w:hint="eastAsia"/>
+          <w:color w:val="000000" w:themeColor="text1"/>
+          <w:sz w:val="18"/>
+          <w:szCs w:val="18"/>
+        </w:rPr>
+        <w:t>1</w:t>
+      </w:r>
+      <w:r>
+        <w:rPr>
+          <w:rFonts w:ascii="Times New Roman" w:eastAsia="宋体" w:hAnsi="Times New Roman"/>
+          <w:color w:val="000000" w:themeColor="text1"/>
+          <w:sz w:val="18"/>
+          <w:szCs w:val="18"/>
+        </w:rPr>
+        <w:t>8</w:t>
+      </w:r>
+      <w:r>
+        <w:rPr>
+          <w:rFonts w:ascii="Times New Roman" w:eastAsia="宋体" w:hAnsi="Times New Roman" w:hint="eastAsia"/>
+          <w:color w:val="000000" w:themeColor="text1"/>
+          <w:sz w:val="18"/>
+          <w:szCs w:val="18"/>
+        </w:rPr>
+        <w:t>：错误</w:t>
+      </w:r>
+      <w:r>
+        <w:rPr>
+          <w:rFonts w:ascii="Times New Roman" w:eastAsia="宋体" w:hAnsi="Times New Roman"/>
+          <w:color w:val="000000" w:themeColor="text1"/>
+          <w:sz w:val="18"/>
+          <w:szCs w:val="18"/>
+        </w:rPr>
+        <w:t>4</w:t>
+      </w:r>
+      <w:r>
+        <w:rPr>
+          <w:rFonts w:ascii="Times New Roman" w:eastAsia="宋体" w:hAnsi="Times New Roman" w:hint="eastAsia"/>
+          <w:color w:val="000000" w:themeColor="text1"/>
+          <w:sz w:val="18"/>
+          <w:szCs w:val="18"/>
+        </w:rPr>
+        <w:t>代码截图</w:t>
+      </w:r>
+    </w:p>
+    <w:p>
+      <w:pPr>
+        <w:rPr>
+          <w:rFonts w:ascii="Times New Roman" w:eastAsia="黑体" w:hAnsi="Times New Roman"/>
+          <w:color w:val="auto"/>
+        </w:rPr>
+      </w:pPr>
+      <w:r>
+        <w:rPr>
+          <w:rFonts w:ascii="Times New Roman" w:eastAsia="黑体" w:hAnsi="Times New Roman" w:hint="eastAsia"/>
+          <w:color w:val="auto"/>
+        </w:rPr>
+        <w:t>（</w:t>
+      </w:r>
+      <w:r>
+        <w:rPr>
+          <w:rFonts w:ascii="Times New Roman" w:eastAsia="黑体" w:hAnsi="Times New Roman" w:hint="eastAsia"/>
+          <w:color w:val="auto"/>
+        </w:rPr>
+        <w:t>4</w:t>
+      </w:r>
+      <w:r>
+        <w:rPr>
+          <w:rFonts w:ascii="Times New Roman" w:eastAsia="黑体" w:hAnsi="Times New Roman" w:hint="eastAsia"/>
+          <w:color w:val="auto"/>
+        </w:rPr>
+        <w:t>）修正效果</w:t>
+      </w:r>
+    </w:p>
+    <w:p>
+      <w:pPr>
+        <w:spacing w:line="360" w:lineRule="auto"/>
+        <w:ind w:firstLineChars="200" w:firstLine="420"/>
+        <w:rPr>
+          <w:rFonts w:ascii="Times New Roman" w:eastAsia="宋体" w:hAnsi="Times New Roman" w:hint="eastAsia"/>
+          <w:color w:val="auto"/>
+        </w:rPr>
+      </w:pPr>
+      <w:r>
+        <w:rPr>
+          <w:rFonts w:ascii="Times New Roman" w:eastAsia="宋体" w:hAnsi="Times New Roman" w:hint="eastAsia"/>
+          <w:color w:val="auto"/>
+        </w:rPr>
+        <w:t>在</w:t>
+      </w:r>
+      <w:r>
+        <w:rPr>
+          <w:rFonts w:ascii="Times New Roman" w:eastAsia="宋体" w:hAnsi="Times New Roman" w:hint="eastAsia"/>
+          <w:color w:val="auto"/>
+        </w:rPr>
+        <w:t>ex</w:t>
+      </w:r>
+      <w:r>
+        <w:rPr>
+          <w:rFonts w:ascii="Times New Roman" w:eastAsia="宋体" w:hAnsi="Times New Roman"/>
+          <w:color w:val="auto"/>
+        </w:rPr>
+        <w:t>_</w:t>
+      </w:r>
+      <w:r>
+        <w:rPr>
+          <w:rFonts w:ascii="Times New Roman" w:eastAsia="宋体" w:hAnsi="Times New Roman" w:hint="eastAsia"/>
+          <w:color w:val="auto"/>
+        </w:rPr>
+        <w:t>cause</w:t>
+      </w:r>
+      <w:r>
+        <w:rPr>
+          <w:rFonts w:ascii="Times New Roman" w:eastAsia="宋体" w:hAnsi="Times New Roman"/>
+          <w:color w:val="auto"/>
+        </w:rPr>
+        <w:t>_</w:t>
+      </w:r>
+      <w:r>
+        <w:rPr>
+          <w:rFonts w:ascii="Times New Roman" w:eastAsia="宋体" w:hAnsi="Times New Roman" w:hint="eastAsia"/>
+          <w:color w:val="auto"/>
+        </w:rPr>
+        <w:t>bus</w:t>
+      </w:r>
+      <w:r>
+        <w:rPr>
+          <w:rFonts w:ascii="Times New Roman" w:eastAsia="宋体" w:hAnsi="Times New Roman" w:hint="eastAsia"/>
+          <w:color w:val="auto"/>
+        </w:rPr>
+        <w:t>中新加入一位来表征是取指错还是访存错</w:t>
+      </w:r>
+      <w:r>
+        <w:rPr>
+          <w:rFonts w:ascii="Times New Roman" w:eastAsia="宋体" w:hAnsi="Times New Roman" w:hint="eastAsia"/>
+          <w:color w:val="auto"/>
+        </w:rPr>
+        <w:t>,</w:t>
+      </w:r>
+      <w:r>
+        <w:rPr>
+          <w:rFonts w:ascii="Times New Roman" w:eastAsia="宋体" w:hAnsi="Times New Roman"/>
+          <w:color w:val="auto"/>
+        </w:rPr>
+        <w:t xml:space="preserve"> </w:t>
+      </w:r>
+      <w:r>
+        <w:rPr>
+          <w:rFonts w:ascii="Times New Roman" w:eastAsia="宋体" w:hAnsi="Times New Roman" w:hint="eastAsia"/>
+          <w:color w:val="auto"/>
+        </w:rPr>
+        <w:t>这样就完成了对错误地址的选择</w:t>
+      </w:r>
+      <w:r>
+        <w:rPr>
+          <w:rFonts w:ascii="Times New Roman" w:eastAsia="宋体" w:hAnsi="Times New Roman" w:hint="eastAsia"/>
+          <w:color w:val="auto"/>
+        </w:rPr>
+        <w:t>.</w:t>
+      </w:r>
+    </w:p>
+    <w:p>
+      <w:pPr>
+        <w:rPr>
+          <w:rFonts w:ascii="Times New Roman" w:eastAsia="黑体" w:hAnsi="Times New Roman"/>
+          <w:color w:val="auto"/>
+        </w:rPr>
+      </w:pPr>
+      <w:r>
+        <w:rPr>
+          <w:rFonts w:ascii="Times New Roman" w:eastAsia="黑体" w:hAnsi="Times New Roman" w:hint="eastAsia"/>
+          <w:color w:val="auto"/>
+        </w:rPr>
+        <w:t>（</w:t>
+      </w:r>
+      <w:r>
+        <w:rPr>
+          <w:rFonts w:ascii="Times New Roman" w:eastAsia="黑体" w:hAnsi="Times New Roman" w:hint="eastAsia"/>
+          <w:color w:val="auto"/>
+        </w:rPr>
+        <w:t>5</w:t>
+      </w:r>
+      <w:r>
+        <w:rPr>
+          <w:rFonts w:ascii="Times New Roman" w:eastAsia="黑体" w:hAnsi="Times New Roman" w:hint="eastAsia"/>
+          <w:color w:val="auto"/>
+        </w:rPr>
+        <w:t>）归纳总结</w:t>
+      </w:r>
+    </w:p>
+    <w:p>
+      <w:pPr>
+        <w:spacing w:line="360" w:lineRule="auto"/>
+        <w:ind w:firstLineChars="200" w:firstLine="420"/>
+        <w:rPr>
+          <w:rFonts w:ascii="Times New Roman" w:eastAsia="宋体" w:hAnsi="Times New Roman" w:hint="eastAsia"/>
+          <w:color w:val="auto"/>
+        </w:rPr>
+      </w:pPr>
+      <w:r>
+        <w:rPr>
+          <w:rFonts w:ascii="Times New Roman" w:eastAsia="宋体" w:hAnsi="Times New Roman" w:hint="eastAsia"/>
+          <w:color w:val="auto"/>
+        </w:rPr>
+        <w:t>这次出错是因为</w:t>
+      </w:r>
+      <w:r>
+        <w:rPr>
+          <w:rFonts w:ascii="Times New Roman" w:eastAsia="宋体" w:hAnsi="Times New Roman" w:hint="eastAsia"/>
+          <w:color w:val="auto"/>
+        </w:rPr>
+        <w:t>在之前的设计中</w:t>
+      </w:r>
+      <w:r>
+        <w:rPr>
+          <w:rFonts w:ascii="Times New Roman" w:eastAsia="宋体" w:hAnsi="Times New Roman" w:hint="eastAsia"/>
+          <w:color w:val="auto"/>
+        </w:rPr>
+        <w:t>,</w:t>
+      </w:r>
+      <w:r>
+        <w:rPr>
+          <w:rFonts w:ascii="Times New Roman" w:eastAsia="宋体" w:hAnsi="Times New Roman"/>
+          <w:color w:val="auto"/>
+        </w:rPr>
+        <w:t xml:space="preserve"> </w:t>
+      </w:r>
+      <w:r>
+        <w:rPr>
+          <w:rFonts w:ascii="Times New Roman" w:eastAsia="宋体" w:hAnsi="Times New Roman" w:hint="eastAsia"/>
+          <w:color w:val="auto"/>
+        </w:rPr>
+        <w:t>设计人员没有考虑到后面的实现和实验完整性</w:t>
+      </w:r>
+      <w:r>
+        <w:rPr>
+          <w:rFonts w:ascii="Times New Roman" w:eastAsia="宋体" w:hAnsi="Times New Roman" w:hint="eastAsia"/>
+          <w:color w:val="auto"/>
+        </w:rPr>
+        <w:t>,</w:t>
+      </w:r>
+      <w:r>
+        <w:rPr>
+          <w:rFonts w:ascii="Times New Roman" w:eastAsia="宋体" w:hAnsi="Times New Roman"/>
+          <w:color w:val="auto"/>
+        </w:rPr>
+        <w:t xml:space="preserve"> </w:t>
+      </w:r>
+      <w:r>
+        <w:rPr>
+          <w:rFonts w:ascii="Times New Roman" w:eastAsia="宋体" w:hAnsi="Times New Roman" w:hint="eastAsia"/>
+          <w:color w:val="auto"/>
+        </w:rPr>
+        <w:t>只是想通过测试造成的遗漏代码</w:t>
+      </w:r>
+      <w:r>
+        <w:rPr>
+          <w:rFonts w:ascii="Times New Roman" w:eastAsia="宋体" w:hAnsi="Times New Roman" w:hint="eastAsia"/>
+          <w:color w:val="auto"/>
+        </w:rPr>
+        <w:t>.</w:t>
+      </w:r>
+      <w:r>
+        <w:rPr>
+          <w:rFonts w:ascii="Times New Roman" w:eastAsia="宋体" w:hAnsi="Times New Roman"/>
+          <w:color w:val="auto"/>
+        </w:rPr>
+        <w:t xml:space="preserve"> </w:t>
+      </w:r>
+      <w:r>
+        <w:rPr>
+          <w:rFonts w:ascii="Times New Roman" w:eastAsia="宋体" w:hAnsi="Times New Roman" w:hint="eastAsia"/>
+          <w:color w:val="auto"/>
+        </w:rPr>
+        <w:t>另一方面</w:t>
+      </w:r>
+      <w:r>
+        <w:rPr>
+          <w:rFonts w:ascii="Times New Roman" w:eastAsia="宋体" w:hAnsi="Times New Roman" w:hint="eastAsia"/>
+          <w:color w:val="auto"/>
+        </w:rPr>
+        <w:t>,</w:t>
+      </w:r>
+      <w:r>
+        <w:rPr>
+          <w:rFonts w:ascii="Times New Roman" w:eastAsia="宋体" w:hAnsi="Times New Roman"/>
+          <w:color w:val="auto"/>
+        </w:rPr>
+        <w:t xml:space="preserve"> </w:t>
+      </w:r>
+      <w:r>
+        <w:rPr>
+          <w:rFonts w:ascii="Times New Roman" w:eastAsia="宋体" w:hAnsi="Times New Roman" w:hint="eastAsia"/>
+          <w:color w:val="auto"/>
+        </w:rPr>
+        <w:t>也是后续设计人员没有充分考虑前面设计而直接动手</w:t>
+      </w:r>
+      <w:r>
+        <w:rPr>
+          <w:rFonts w:ascii="Times New Roman" w:eastAsia="宋体" w:hAnsi="Times New Roman" w:hint="eastAsia"/>
+          <w:color w:val="auto"/>
+        </w:rPr>
+        <w:t>,</w:t>
+      </w:r>
+      <w:r>
+        <w:rPr>
+          <w:rFonts w:ascii="Times New Roman" w:eastAsia="宋体" w:hAnsi="Times New Roman"/>
+          <w:color w:val="auto"/>
+        </w:rPr>
+        <w:t xml:space="preserve"> </w:t>
+      </w:r>
+      <w:r>
+        <w:rPr>
+          <w:rFonts w:ascii="Times New Roman" w:eastAsia="宋体" w:hAnsi="Times New Roman" w:hint="eastAsia"/>
+          <w:color w:val="auto"/>
+        </w:rPr>
+        <w:t>没有更多地和之前模块的设计人员沟通</w:t>
+      </w:r>
+      <w:r>
+        <w:rPr>
+          <w:rFonts w:ascii="Times New Roman" w:eastAsia="宋体" w:hAnsi="Times New Roman" w:hint="eastAsia"/>
+          <w:color w:val="auto"/>
+        </w:rPr>
+        <w:t>,</w:t>
+      </w:r>
+      <w:r>
+        <w:rPr>
+          <w:rFonts w:ascii="Times New Roman" w:eastAsia="宋体" w:hAnsi="Times New Roman"/>
+          <w:color w:val="auto"/>
+        </w:rPr>
+        <w:t xml:space="preserve"> </w:t>
+      </w:r>
+      <w:r>
+        <w:rPr>
+          <w:rFonts w:ascii="Times New Roman" w:eastAsia="宋体" w:hAnsi="Times New Roman" w:hint="eastAsia"/>
+          <w:color w:val="auto"/>
+        </w:rPr>
+        <w:t>造成的结果</w:t>
+      </w:r>
+      <w:r>
+        <w:rPr>
+          <w:rFonts w:ascii="Times New Roman" w:eastAsia="宋体" w:hAnsi="Times New Roman" w:hint="eastAsia"/>
+          <w:color w:val="auto"/>
+        </w:rPr>
+        <w:t>.</w:t>
+      </w:r>
+      <w:r>
+        <w:rPr>
+          <w:rFonts w:ascii="Times New Roman" w:eastAsia="宋体" w:hAnsi="Times New Roman"/>
+          <w:color w:val="auto"/>
+        </w:rPr>
+        <w:t xml:space="preserve"> </w:t>
+      </w:r>
+      <w:r>
+        <w:rPr>
+          <w:rFonts w:ascii="Times New Roman" w:eastAsia="宋体" w:hAnsi="Times New Roman" w:hint="eastAsia"/>
+          <w:color w:val="auto"/>
+        </w:rPr>
+        <w:t>所以在多人作业中</w:t>
+      </w:r>
+      <w:r>
+        <w:rPr>
+          <w:rFonts w:ascii="Times New Roman" w:eastAsia="宋体" w:hAnsi="Times New Roman" w:hint="eastAsia"/>
+          <w:color w:val="auto"/>
+        </w:rPr>
+        <w:t>,</w:t>
+      </w:r>
+      <w:r>
+        <w:rPr>
+          <w:rFonts w:ascii="Times New Roman" w:eastAsia="宋体" w:hAnsi="Times New Roman"/>
+          <w:color w:val="auto"/>
+        </w:rPr>
+        <w:t xml:space="preserve"> </w:t>
+      </w:r>
+      <w:r>
+        <w:rPr>
+          <w:rFonts w:ascii="Times New Roman" w:eastAsia="宋体" w:hAnsi="Times New Roman" w:hint="eastAsia"/>
+          <w:color w:val="auto"/>
+        </w:rPr>
+        <w:t>合作和沟通是重中之重</w:t>
+      </w:r>
+      <w:r>
+        <w:rPr>
+          <w:rFonts w:ascii="Times New Roman" w:eastAsia="宋体" w:hAnsi="Times New Roman" w:hint="eastAsia"/>
+          <w:color w:val="auto"/>
+        </w:rPr>
+        <w:t>.</w:t>
+      </w:r>
+    </w:p>
+    <w:p>
+      <w:pPr>
+        <w:rPr>
+          <w:rFonts w:ascii="Times New Roman" w:eastAsia="黑体" w:hAnsi="Times New Roman"/>
+          <w:color w:val="auto"/>
+          <w:sz w:val="24"/>
+        </w:rPr>
+      </w:pPr>
+      <w:r>
+        <w:rPr>
+          <w:rFonts w:ascii="Times New Roman" w:eastAsia="黑体" w:hAnsi="Times New Roman"/>
+          <w:color w:val="auto"/>
+          <w:sz w:val="24"/>
+        </w:rPr>
+        <w:t>5</w:t>
+      </w:r>
+      <w:r>
+        <w:rPr>
+          <w:rFonts w:ascii="Times New Roman" w:eastAsia="黑体" w:hAnsi="Times New Roman" w:hint="eastAsia"/>
+          <w:color w:val="auto"/>
+          <w:sz w:val="24"/>
+        </w:rPr>
+        <w:t>、错误</w:t>
+      </w:r>
+      <w:r>
+        <w:rPr>
+          <w:rFonts w:ascii="Times New Roman" w:eastAsia="黑体" w:hAnsi="Times New Roman"/>
+          <w:color w:val="auto"/>
+          <w:sz w:val="24"/>
+        </w:rPr>
+        <w:t>5</w:t>
+      </w:r>
+      <w:r>
+        <w:rPr>
+          <w:rFonts w:ascii="Times New Roman" w:eastAsia="黑体" w:hAnsi="Times New Roman" w:hint="eastAsia"/>
+          <w:color w:val="auto"/>
+          <w:sz w:val="24"/>
+        </w:rPr>
+        <w:t>：</w:t>
+      </w:r>
+      <w:r>
+        <w:rPr>
+          <w:rFonts w:ascii="Times New Roman" w:eastAsia="黑体" w:hAnsi="Times New Roman" w:hint="eastAsia"/>
+          <w:sz w:val="24"/>
+        </w:rPr>
+        <w:t>wb</w:t>
+      </w:r>
+      <w:r>
+        <w:rPr>
+          <w:rFonts w:ascii="Times New Roman" w:eastAsia="黑体" w:hAnsi="Times New Roman" w:hint="eastAsia"/>
+          <w:sz w:val="24"/>
+        </w:rPr>
+        <w:t>阶段处理异常有优先级安排</w:t>
+      </w:r>
+    </w:p>
+    <w:p>
+      <w:pPr>
+        <w:rPr>
+          <w:rFonts w:ascii="Times New Roman" w:eastAsia="黑体" w:hAnsi="Times New Roman"/>
+          <w:color w:val="auto"/>
+        </w:rPr>
+      </w:pPr>
+      <w:r>
+        <w:rPr>
+          <w:rFonts w:ascii="Times New Roman" w:eastAsia="黑体" w:hAnsi="Times New Roman" w:hint="eastAsia"/>
+          <w:color w:val="auto"/>
+        </w:rPr>
+        <w:t>（</w:t>
+      </w:r>
+      <w:r>
+        <w:rPr>
+          <w:rFonts w:ascii="Times New Roman" w:eastAsia="黑体" w:hAnsi="Times New Roman" w:hint="eastAsia"/>
+          <w:color w:val="auto"/>
+        </w:rPr>
+        <w:t>1</w:t>
+      </w:r>
+      <w:r>
+        <w:rPr>
+          <w:rFonts w:ascii="Times New Roman" w:eastAsia="黑体" w:hAnsi="Times New Roman" w:hint="eastAsia"/>
+          <w:color w:val="auto"/>
+        </w:rPr>
+        <w:t>）错误现象</w:t>
+      </w:r>
+    </w:p>
+    <w:p>
+      <w:pPr>
+        <w:spacing w:line="360" w:lineRule="auto"/>
+        <w:ind w:firstLineChars="200" w:firstLine="420"/>
+        <w:rPr>
+          <w:rFonts w:ascii="Times New Roman" w:eastAsia="宋体" w:hAnsi="Times New Roman"/>
+          <w:color w:val="auto"/>
+        </w:rPr>
+      </w:pPr>
+      <w:r>
+        <w:rPr>
+          <w:rFonts w:ascii="Times New Roman" w:eastAsia="宋体" w:hAnsi="Times New Roman" w:hint="eastAsia"/>
+          <w:color w:val="auto"/>
+        </w:rPr>
+        <w:t>当异常传递总线上出现多个异常时</w:t>
+      </w:r>
+      <w:r>
+        <w:rPr>
+          <w:rFonts w:ascii="Times New Roman" w:eastAsia="宋体" w:hAnsi="Times New Roman" w:hint="eastAsia"/>
+          <w:color w:val="auto"/>
+        </w:rPr>
+        <w:t>,</w:t>
+      </w:r>
+      <w:r>
+        <w:rPr>
+          <w:rFonts w:ascii="Times New Roman" w:eastAsia="宋体" w:hAnsi="Times New Roman"/>
+          <w:color w:val="auto"/>
+        </w:rPr>
+        <w:t xml:space="preserve"> </w:t>
+      </w:r>
+      <w:r>
+        <w:rPr>
+          <w:rFonts w:ascii="Times New Roman" w:eastAsia="宋体" w:hAnsi="Times New Roman" w:hint="eastAsia"/>
+          <w:color w:val="auto"/>
+        </w:rPr>
+        <w:t>CSR</w:t>
+      </w:r>
+      <w:r>
+        <w:rPr>
+          <w:rFonts w:ascii="Times New Roman" w:eastAsia="宋体" w:hAnsi="Times New Roman"/>
+          <w:color w:val="auto"/>
+        </w:rPr>
+        <w:t>.</w:t>
+      </w:r>
+      <w:r>
+        <w:rPr>
+          <w:rFonts w:ascii="Times New Roman" w:eastAsia="宋体" w:hAnsi="Times New Roman" w:hint="eastAsia"/>
+          <w:color w:val="auto"/>
+        </w:rPr>
+        <w:t>STAT</w:t>
+      </w:r>
+      <w:r>
+        <w:rPr>
+          <w:rFonts w:ascii="Times New Roman" w:eastAsia="宋体" w:hAnsi="Times New Roman" w:hint="eastAsia"/>
+          <w:color w:val="auto"/>
+        </w:rPr>
+        <w:t>寄存器内容出错</w:t>
+      </w:r>
+      <w:r>
+        <w:rPr>
+          <w:rFonts w:ascii="Times New Roman" w:eastAsia="宋体" w:hAnsi="Times New Roman" w:hint="eastAsia"/>
+          <w:color w:val="auto"/>
+        </w:rPr>
+        <w:t>.</w:t>
+      </w:r>
+    </w:p>
+    <w:p>
+      <w:pPr>
+        <w:rPr>
+          <w:rFonts w:ascii="Times New Roman" w:eastAsia="黑体" w:hAnsi="Times New Roman"/>
+        </w:rPr>
+      </w:pPr>
+      <w:r>
+        <w:rPr>
+          <w:rFonts w:ascii="Times New Roman" w:eastAsia="黑体" w:hAnsi="Times New Roman" w:hint="eastAsia"/>
+        </w:rPr>
+        <w:t>（</w:t>
+      </w:r>
+      <w:r>
+        <w:rPr>
+          <w:rFonts w:ascii="Times New Roman" w:eastAsia="黑体" w:hAnsi="Times New Roman" w:hint="eastAsia"/>
+        </w:rPr>
+        <w:t>2</w:t>
+      </w:r>
+      <w:r>
+        <w:rPr>
+          <w:rFonts w:ascii="Times New Roman" w:eastAsia="黑体" w:hAnsi="Times New Roman" w:hint="eastAsia"/>
+        </w:rPr>
+        <w:t>）分析定位过程</w:t>
+      </w:r>
+    </w:p>
+    <w:p>
+      <w:pPr>
+        <w:spacing w:afterLines="50" w:after="156"/>
+        <w:ind w:firstLine="420"/>
+        <w:rPr>
+          <w:rFonts w:ascii="Times New Roman" w:eastAsia="黑体" w:hAnsi="Times New Roman"/>
+          <w:color w:val="auto"/>
+        </w:rPr>
+      </w:pPr>
+      <w:r>
+        <w:rPr>
+          <w:rFonts w:ascii="Times New Roman" w:eastAsia="宋体" w:hAnsi="Times New Roman" w:hint="eastAsia"/>
+          <w:color w:val="auto"/>
+        </w:rPr>
+        <w:t>STAT</w:t>
+      </w:r>
+      <w:r>
+        <w:rPr>
+          <w:rFonts w:ascii="Times New Roman" w:eastAsia="宋体" w:hAnsi="Times New Roman" w:hint="eastAsia"/>
+          <w:color w:val="auto"/>
+        </w:rPr>
+        <w:t>寄存器中存储的是</w:t>
+      </w:r>
+      <w:r>
+        <w:rPr>
+          <w:rFonts w:ascii="Times New Roman" w:eastAsia="宋体" w:hAnsi="Times New Roman" w:hint="eastAsia"/>
+          <w:color w:val="auto"/>
+        </w:rPr>
+        <w:t>ecode</w:t>
+      </w:r>
+      <w:r>
+        <w:rPr>
+          <w:rFonts w:ascii="Times New Roman" w:eastAsia="宋体" w:hAnsi="Times New Roman" w:hint="eastAsia"/>
+          <w:color w:val="auto"/>
+        </w:rPr>
+        <w:t>和</w:t>
+      </w:r>
+      <w:r>
+        <w:rPr>
+          <w:rFonts w:ascii="Times New Roman" w:eastAsia="宋体" w:hAnsi="Times New Roman" w:hint="eastAsia"/>
+          <w:color w:val="auto"/>
+        </w:rPr>
+        <w:t>subcode</w:t>
+      </w:r>
+      <w:r>
+        <w:rPr>
+          <w:rFonts w:ascii="Times New Roman" w:eastAsia="宋体" w:hAnsi="Times New Roman"/>
+          <w:color w:val="auto"/>
+        </w:rPr>
+        <w:t xml:space="preserve">, </w:t>
+      </w:r>
+      <w:r>
+        <w:rPr>
+          <w:rFonts w:ascii="Times New Roman" w:eastAsia="宋体" w:hAnsi="Times New Roman" w:hint="eastAsia"/>
+          <w:color w:val="auto"/>
+        </w:rPr>
+        <w:t>很直接地就可以定位到</w:t>
+      </w:r>
+      <w:r>
+        <w:rPr>
+          <w:rFonts w:ascii="Times New Roman" w:eastAsia="宋体" w:hAnsi="Times New Roman" w:hint="eastAsia"/>
+          <w:color w:val="auto"/>
+        </w:rPr>
+        <w:t>wb</w:t>
+      </w:r>
+      <w:r>
+        <w:rPr>
+          <w:rFonts w:ascii="Times New Roman" w:eastAsia="宋体" w:hAnsi="Times New Roman" w:hint="eastAsia"/>
+          <w:color w:val="auto"/>
+        </w:rPr>
+        <w:t>阶段的</w:t>
+      </w:r>
+      <w:r>
+        <w:rPr>
+          <w:rFonts w:ascii="Times New Roman" w:eastAsia="宋体" w:hAnsi="Times New Roman" w:hint="eastAsia"/>
+          <w:color w:val="auto"/>
+        </w:rPr>
+        <w:t>ecode</w:t>
+      </w:r>
+      <w:r>
+        <w:rPr>
+          <w:rFonts w:ascii="Times New Roman" w:eastAsia="宋体" w:hAnsi="Times New Roman" w:hint="eastAsia"/>
+          <w:color w:val="auto"/>
+        </w:rPr>
+        <w:t>和</w:t>
+      </w:r>
+      <w:r>
+        <w:rPr>
+          <w:rFonts w:ascii="Times New Roman" w:eastAsia="宋体" w:hAnsi="Times New Roman" w:hint="eastAsia"/>
+          <w:color w:val="auto"/>
+        </w:rPr>
+        <w:t>subecode</w:t>
+      </w:r>
+      <w:r>
+        <w:rPr>
+          <w:rFonts w:ascii="Times New Roman" w:eastAsia="宋体" w:hAnsi="Times New Roman" w:hint="eastAsia"/>
+          <w:color w:val="auto"/>
+        </w:rPr>
+        <w:t>逻辑</w:t>
+      </w:r>
+      <w:r>
+        <w:rPr>
+          <w:rFonts w:ascii="Times New Roman" w:eastAsia="宋体" w:hAnsi="Times New Roman" w:hint="eastAsia"/>
+          <w:color w:val="auto"/>
+        </w:rPr>
+        <w:t>.</w:t>
+      </w:r>
+    </w:p>
+    <w:p>
+      <w:pPr>
+        <w:rPr>
+          <w:rFonts w:ascii="Times New Roman" w:eastAsia="黑体" w:hAnsi="Times New Roman"/>
+          <w:color w:val="auto"/>
+        </w:rPr>
+      </w:pPr>
+      <w:r>
+        <w:rPr>
+          <w:rFonts w:ascii="Times New Roman" w:eastAsia="黑体" w:hAnsi="Times New Roman" w:hint="eastAsia"/>
+          <w:color w:val="auto"/>
+        </w:rPr>
+        <w:t>（</w:t>
+      </w:r>
+      <w:r>
+        <w:rPr>
+          <w:rFonts w:ascii="Times New Roman" w:eastAsia="黑体" w:hAnsi="Times New Roman" w:hint="eastAsia"/>
+          <w:color w:val="auto"/>
+        </w:rPr>
+        <w:t>3</w:t>
+      </w:r>
+      <w:r>
+        <w:rPr>
+          <w:rFonts w:ascii="Times New Roman" w:eastAsia="黑体" w:hAnsi="Times New Roman" w:hint="eastAsia"/>
+          <w:color w:val="auto"/>
+        </w:rPr>
+        <w:t>）错误原因</w:t>
+      </w:r>
+    </w:p>
+    <w:p>
+      <w:pPr>
+        <w:spacing w:line="360" w:lineRule="auto"/>
+        <w:ind w:firstLineChars="200" w:firstLine="420"/>
+      </w:pPr>
+      <w:r>
+        <w:rPr>
+          <w:rFonts w:hint="eastAsia"/>
+        </w:rPr>
+        <w:t>修改异常返回逻辑的优先级即可</w:t>
+      </w:r>
+      <w:r>
+        <w:rPr>
+          <w:rFonts w:hint="eastAsia"/>
+        </w:rPr>
+        <w:t>.</w:t>
+      </w:r>
+    </w:p>
+    <w:p>
+      <w:pPr>
+        <w:rPr>
+          <w:rFonts w:ascii="Times New Roman" w:eastAsia="黑体" w:hAnsi="Times New Roman"/>
+          <w:color w:val="auto"/>
+        </w:rPr>
+      </w:pPr>
+      <w:r>
+        <w:rPr>
+          <w:rFonts w:ascii="Times New Roman" w:eastAsia="黑体" w:hAnsi="Times New Roman" w:hint="eastAsia"/>
+          <w:color w:val="auto"/>
+        </w:rPr>
+        <w:t>（</w:t>
+      </w:r>
+      <w:r>
+        <w:rPr>
+          <w:rFonts w:ascii="Times New Roman" w:eastAsia="黑体" w:hAnsi="Times New Roman" w:hint="eastAsia"/>
+          <w:color w:val="auto"/>
+        </w:rPr>
+        <w:t>4</w:t>
+      </w:r>
+      <w:r>
+        <w:rPr>
+          <w:rFonts w:ascii="Times New Roman" w:eastAsia="黑体" w:hAnsi="Times New Roman" w:hint="eastAsia"/>
+          <w:color w:val="auto"/>
+        </w:rPr>
+        <w:t>）修正效果</w:t>
+      </w:r>
+    </w:p>
+    <w:p>
+      <w:pPr>
+        <w:spacing w:line="360" w:lineRule="auto"/>
+        <w:ind w:firstLineChars="200" w:firstLine="420"/>
+        <w:rPr>
+          <w:rFonts w:ascii="Times New Roman" w:eastAsia="宋体" w:hAnsi="Times New Roman" w:hint="eastAsia"/>
+          <w:color w:val="auto"/>
+        </w:rPr>
+      </w:pPr>
+      <w:r>
+        <w:rPr>
+          <w:rFonts w:ascii="Times New Roman" w:eastAsia="宋体" w:hAnsi="Times New Roman" w:hint="eastAsia"/>
+          <w:color w:val="auto"/>
+        </w:rPr>
+        <w:t>将第十二位的</w:t>
+      </w:r>
+      <w:r>
+        <w:rPr>
+          <w:rFonts w:ascii="Times New Roman" w:eastAsia="宋体" w:hAnsi="Times New Roman" w:hint="eastAsia"/>
+          <w:color w:val="auto"/>
+        </w:rPr>
+        <w:t>IF</w:t>
+      </w:r>
+      <w:r>
+        <w:rPr>
+          <w:rFonts w:ascii="Times New Roman" w:eastAsia="宋体" w:hAnsi="Times New Roman"/>
+          <w:color w:val="auto"/>
+        </w:rPr>
+        <w:t>/</w:t>
+      </w:r>
+      <w:r>
+        <w:rPr>
+          <w:rFonts w:ascii="Times New Roman" w:eastAsia="宋体" w:hAnsi="Times New Roman" w:hint="eastAsia"/>
+          <w:color w:val="auto"/>
+        </w:rPr>
+        <w:t>EXE</w:t>
+      </w:r>
+      <w:r>
+        <w:rPr>
+          <w:rFonts w:ascii="Times New Roman" w:eastAsia="宋体" w:hAnsi="Times New Roman" w:hint="eastAsia"/>
+          <w:color w:val="auto"/>
+        </w:rPr>
+        <w:t>地址错判断位放到最后即可</w:t>
+      </w:r>
+      <w:r>
+        <w:rPr>
+          <w:rFonts w:ascii="Times New Roman" w:eastAsia="宋体" w:hAnsi="Times New Roman" w:hint="eastAsia"/>
+          <w:color w:val="auto"/>
+        </w:rPr>
+        <w:t>,</w:t>
+      </w:r>
+      <w:r>
+        <w:rPr>
+          <w:rFonts w:ascii="Times New Roman" w:eastAsia="宋体" w:hAnsi="Times New Roman"/>
+          <w:color w:val="auto"/>
+        </w:rPr>
+        <w:t xml:space="preserve"> </w:t>
+      </w:r>
+      <w:r>
+        <w:rPr>
+          <w:rFonts w:ascii="Times New Roman" w:eastAsia="宋体" w:hAnsi="Times New Roman" w:hint="eastAsia"/>
+          <w:color w:val="auto"/>
+        </w:rPr>
+        <w:t>因为这是一个判断位</w:t>
+      </w:r>
+      <w:r>
+        <w:rPr>
+          <w:rFonts w:ascii="Times New Roman" w:eastAsia="宋体" w:hAnsi="Times New Roman" w:hint="eastAsia"/>
+          <w:color w:val="auto"/>
+        </w:rPr>
+        <w:t>,</w:t>
+      </w:r>
+      <w:r>
+        <w:rPr>
+          <w:rFonts w:ascii="Times New Roman" w:eastAsia="宋体" w:hAnsi="Times New Roman"/>
+          <w:color w:val="auto"/>
+        </w:rPr>
+        <w:t xml:space="preserve"> </w:t>
+      </w:r>
+      <w:r>
+        <w:rPr>
+          <w:rFonts w:ascii="Times New Roman" w:eastAsia="宋体" w:hAnsi="Times New Roman" w:hint="eastAsia"/>
+          <w:color w:val="auto"/>
+        </w:rPr>
+        <w:t>而不是决定发生地址异常的异常位</w:t>
+      </w:r>
+      <w:r>
+        <w:rPr>
+          <w:rFonts w:ascii="Times New Roman" w:eastAsia="宋体" w:hAnsi="Times New Roman" w:hint="eastAsia"/>
+          <w:color w:val="auto"/>
+        </w:rPr>
+        <w:t>,</w:t>
+      </w:r>
+      <w:r>
+        <w:rPr>
+          <w:rFonts w:ascii="Times New Roman" w:eastAsia="宋体" w:hAnsi="Times New Roman"/>
+          <w:color w:val="auto"/>
+        </w:rPr>
+        <w:t xml:space="preserve"> </w:t>
+      </w:r>
+      <w:r>
+        <w:rPr>
+          <w:rFonts w:ascii="Times New Roman" w:eastAsia="宋体" w:hAnsi="Times New Roman" w:hint="eastAsia"/>
+          <w:color w:val="auto"/>
+        </w:rPr>
+        <w:t>所以放到相应的异常后面即可</w:t>
+      </w:r>
+      <w:r>
+        <w:rPr>
+          <w:rFonts w:ascii="Times New Roman" w:eastAsia="宋体" w:hAnsi="Times New Roman" w:hint="eastAsia"/>
+          <w:color w:val="auto"/>
+        </w:rPr>
+        <w:t>.</w:t>
+      </w:r>
+    </w:p>
+    <w:p>
+      <w:pPr>
+        <w:rPr>
+          <w:rFonts w:ascii="Times New Roman" w:eastAsia="黑体" w:hAnsi="Times New Roman"/>
+          <w:color w:val="auto"/>
+        </w:rPr>
+      </w:pPr>
+      <w:r>
+        <w:rPr>
+          <w:rFonts w:ascii="Times New Roman" w:eastAsia="黑体" w:hAnsi="Times New Roman" w:hint="eastAsia"/>
+          <w:color w:val="auto"/>
+        </w:rPr>
+        <w:t>（</w:t>
+      </w:r>
+      <w:r>
+        <w:rPr>
+          <w:rFonts w:ascii="Times New Roman" w:eastAsia="黑体" w:hAnsi="Times New Roman" w:hint="eastAsia"/>
+          <w:color w:val="auto"/>
+        </w:rPr>
+        <w:t>5</w:t>
+      </w:r>
+      <w:r>
+        <w:rPr>
+          <w:rFonts w:ascii="Times New Roman" w:eastAsia="黑体" w:hAnsi="Times New Roman" w:hint="eastAsia"/>
+          <w:color w:val="auto"/>
+        </w:rPr>
+        <w:t>）归纳总结</w:t>
+      </w:r>
+    </w:p>
+    <w:p>
+      <w:pPr>
+        <w:spacing w:line="360" w:lineRule="auto"/>
+        <w:ind w:firstLineChars="200" w:firstLine="420"/>
+        <w:rPr>
+          <w:rFonts w:ascii="Times New Roman" w:eastAsia="宋体" w:hAnsi="Times New Roman" w:hint="eastAsia"/>
+          <w:color w:val="auto"/>
+        </w:rPr>
+      </w:pPr>
+      <w:r>
+        <w:rPr>
+          <w:rFonts w:ascii="Times New Roman" w:eastAsia="宋体" w:hAnsi="Times New Roman" w:hint="eastAsia"/>
+          <w:color w:val="auto"/>
+        </w:rPr>
+        <w:t>由于异常的设计有一些问题</w:t>
+      </w:r>
+      <w:r>
+        <w:rPr>
+          <w:rFonts w:ascii="Times New Roman" w:eastAsia="宋体" w:hAnsi="Times New Roman" w:hint="eastAsia"/>
+          <w:color w:val="auto"/>
+        </w:rPr>
+        <w:t>,</w:t>
+      </w:r>
+      <w:r>
+        <w:rPr>
+          <w:rFonts w:ascii="Times New Roman" w:eastAsia="宋体" w:hAnsi="Times New Roman"/>
+          <w:color w:val="auto"/>
+        </w:rPr>
+        <w:t xml:space="preserve"> </w:t>
+      </w:r>
+      <w:r>
+        <w:rPr>
+          <w:rFonts w:ascii="Times New Roman" w:eastAsia="宋体" w:hAnsi="Times New Roman" w:hint="eastAsia"/>
+          <w:color w:val="auto"/>
+        </w:rPr>
+        <w:t>导致总线部分也没有对异常有很好的适应</w:t>
+      </w:r>
+      <w:r>
+        <w:rPr>
+          <w:rFonts w:ascii="Times New Roman" w:eastAsia="宋体" w:hAnsi="Times New Roman" w:hint="eastAsia"/>
+          <w:color w:val="auto"/>
+        </w:rPr>
+        <w:t>,</w:t>
+      </w:r>
+      <w:r>
+        <w:rPr>
+          <w:rFonts w:ascii="Times New Roman" w:eastAsia="宋体" w:hAnsi="Times New Roman"/>
+          <w:color w:val="auto"/>
+        </w:rPr>
+        <w:t xml:space="preserve"> </w:t>
+      </w:r>
+      <w:r>
+        <w:rPr>
+          <w:rFonts w:ascii="Times New Roman" w:eastAsia="宋体" w:hAnsi="Times New Roman" w:hint="eastAsia"/>
+          <w:color w:val="auto"/>
+        </w:rPr>
+        <w:t>最后需要判断异常发生的优先级</w:t>
+      </w:r>
+      <w:r>
+        <w:rPr>
+          <w:rFonts w:ascii="Times New Roman" w:eastAsia="宋体" w:hAnsi="Times New Roman" w:hint="eastAsia"/>
+          <w:color w:val="auto"/>
+        </w:rPr>
+        <w:t>,</w:t>
+      </w:r>
+      <w:r>
+        <w:rPr>
+          <w:rFonts w:ascii="Times New Roman" w:eastAsia="宋体" w:hAnsi="Times New Roman"/>
+          <w:color w:val="auto"/>
+        </w:rPr>
+        <w:t xml:space="preserve"> </w:t>
+      </w:r>
+      <w:r>
+        <w:rPr>
+          <w:rFonts w:ascii="Times New Roman" w:eastAsia="宋体" w:hAnsi="Times New Roman" w:hint="eastAsia"/>
+          <w:color w:val="auto"/>
+        </w:rPr>
+        <w:t>整体看下来</w:t>
+      </w:r>
+      <w:r>
+        <w:rPr>
+          <w:rFonts w:ascii="Times New Roman" w:eastAsia="宋体" w:hAnsi="Times New Roman" w:hint="eastAsia"/>
+          <w:color w:val="auto"/>
+        </w:rPr>
+        <w:t>,</w:t>
+      </w:r>
+      <w:r>
+        <w:rPr>
+          <w:rFonts w:ascii="Times New Roman" w:eastAsia="宋体" w:hAnsi="Times New Roman"/>
+          <w:color w:val="auto"/>
+        </w:rPr>
+        <w:t xml:space="preserve"> </w:t>
+      </w:r>
+      <w:r>
+        <w:rPr>
+          <w:rFonts w:ascii="Times New Roman" w:eastAsia="宋体" w:hAnsi="Times New Roman" w:hint="eastAsia"/>
+          <w:color w:val="auto"/>
+        </w:rPr>
+        <w:t>实现并不是很漂亮</w:t>
+      </w:r>
+      <w:r>
+        <w:rPr>
+          <w:rFonts w:ascii="Times New Roman" w:eastAsia="宋体" w:hAnsi="Times New Roman" w:hint="eastAsia"/>
+          <w:color w:val="auto"/>
+        </w:rPr>
+        <w:t>,</w:t>
+      </w:r>
+      <w:r>
+        <w:rPr>
+          <w:rFonts w:ascii="Times New Roman" w:eastAsia="宋体" w:hAnsi="Times New Roman"/>
+          <w:color w:val="auto"/>
+        </w:rPr>
+        <w:t xml:space="preserve"> </w:t>
+      </w:r>
+      <w:r>
+        <w:rPr>
+          <w:rFonts w:ascii="Times New Roman" w:eastAsia="宋体" w:hAnsi="Times New Roman" w:hint="eastAsia"/>
+          <w:color w:val="auto"/>
+        </w:rPr>
+        <w:t>也许后续有时间可以修改得更好</w:t>
+      </w:r>
+      <w:r>
+        <w:rPr>
+          <w:rFonts w:ascii="Times New Roman" w:eastAsia="宋体" w:hAnsi="Times New Roman" w:hint="eastAsia"/>
+          <w:color w:val="auto"/>
+        </w:rPr>
+        <w:t>.</w:t>
+      </w:r>
+    </w:p>
+    <w:p>
+      <w:pPr>
+        <w:spacing w:afterLines="50" w:after="156"/>
+        <w:rPr>
+          <w:rFonts w:ascii="Times New Roman" w:eastAsia="宋体" w:hAnsi="Times New Roman" w:hint="eastAsia"/>
+          <w:color w:val="000000" w:themeColor="text1"/>
+          <w:sz w:val="18"/>
+          <w:szCs w:val="18"/>
+        </w:rPr>
+      </w:pPr>
+    </w:p>
+    <w:p>
+      <w:pPr>
         <w:spacing w:beforeLines="50" w:before="156" w:afterLines="50" w:after="156"/>
         <w:rPr>
           <w:rFonts w:ascii="Times New Roman" w:eastAsia="黑体" w:hAnsi="Times New Roman"/>
@@ -13294,9 +14848,9 @@
       </w:r>
     </w:p>
     <w:sectPr>
-      <w:headerReference w:type="even" r:id="rId26"/>
-      <w:footerReference w:type="default" r:id="rId27"/>
-      <w:headerReference w:type="first" r:id="rId28"/>
+      <w:headerReference w:type="even" r:id="rId27"/>
+      <w:footerReference w:type="default" r:id="rId28"/>
+      <w:headerReference w:type="first" r:id="rId29"/>
       <w:pgSz w:w="11906" w:h="16838"/>
       <w:pgMar w:top="720" w:right="720" w:bottom="720" w:left="720" w:header="851" w:footer="992" w:gutter="0"/>
       <w:cols w:space="720"/>
@@ -16178,7 +17732,7 @@
   <w:style w:type="paragraph" w:default="1" w:styleId="a">
     <w:name w:val="Normal"/>
     <w:qFormat/>
-    <w:rsid w:val="005840B3"/>
+    <w:rsid w:val="00FE62D3"/>
     <w:pPr>
       <w:widowControl w:val="0"/>
       <w:jc w:val="both"/>

</xml_diff>